<commit_message>
finished dictionary exercises and notes
</commit_message>
<xml_diff>
--- a/100_ReadMes_Python/04 String Reference Cheat Sheet.docx
+++ b/100_ReadMes_Python/04 String Reference Cheat Sheet.docx
@@ -153,7 +153,7 @@
       <w:proofErr w:type="spellStart"/>
       <w:r>
         <w:rPr>
-          <w:rFonts w:ascii="Arial" w:eastAsia="Times New Roman" w:hAnsi="Arial" w:cs="Arial"/>
+          <w:rFonts w:ascii="Courier New" w:eastAsia="Times New Roman" w:hAnsi="Courier New" w:cs="Courier New"/>
           <w:color w:val="1F1F1F"/>
           <w:sz w:val="21"/>
           <w:szCs w:val="21"/>
@@ -163,12 +163,21 @@
       <w:proofErr w:type="spellEnd"/>
       <w:r>
         <w:rPr>
-          <w:rFonts w:ascii="Arial" w:eastAsia="Times New Roman" w:hAnsi="Arial" w:cs="Arial"/>
-          <w:color w:val="1F1F1F"/>
-          <w:sz w:val="21"/>
-          <w:szCs w:val="21"/>
-        </w:rPr>
-        <w:t xml:space="preserve">(string) Returns the length of the </w:t>
+          <w:rFonts w:ascii="Courier New" w:eastAsia="Times New Roman" w:hAnsi="Courier New" w:cs="Courier New"/>
+          <w:color w:val="1F1F1F"/>
+          <w:sz w:val="21"/>
+          <w:szCs w:val="21"/>
+        </w:rPr>
+        <w:t>(string)</w:t>
+      </w:r>
+      <w:r>
+        <w:rPr>
+          <w:rFonts w:ascii="Arial" w:eastAsia="Times New Roman" w:hAnsi="Arial" w:cs="Arial"/>
+          <w:color w:val="1F1F1F"/>
+          <w:sz w:val="21"/>
+          <w:szCs w:val="21"/>
+        </w:rPr>
+        <w:t xml:space="preserve"> Returns the length of the </w:t>
       </w:r>
       <w:proofErr w:type="gramStart"/>
       <w:r>
@@ -200,12 +209,21 @@
       </w:pPr>
       <w:r>
         <w:rPr>
-          <w:rFonts w:ascii="Arial" w:eastAsia="Times New Roman" w:hAnsi="Arial" w:cs="Arial"/>
-          <w:color w:val="1F1F1F"/>
-          <w:sz w:val="21"/>
-          <w:szCs w:val="21"/>
-        </w:rPr>
-        <w:t>for character in string Iterates over each character in the string</w:t>
+          <w:rFonts w:ascii="Courier New" w:eastAsia="Times New Roman" w:hAnsi="Courier New" w:cs="Courier New"/>
+          <w:color w:val="1F1F1F"/>
+          <w:sz w:val="21"/>
+          <w:szCs w:val="21"/>
+        </w:rPr>
+        <w:t>for character in string</w:t>
+      </w:r>
+      <w:r>
+        <w:rPr>
+          <w:rFonts w:ascii="Arial" w:eastAsia="Times New Roman" w:hAnsi="Arial" w:cs="Arial"/>
+          <w:color w:val="1F1F1F"/>
+          <w:sz w:val="21"/>
+          <w:szCs w:val="21"/>
+        </w:rPr>
+        <w:t xml:space="preserve"> Iterates over each character in the string</w:t>
       </w:r>
     </w:p>
     <w:p>
@@ -226,12 +244,21 @@
       </w:pPr>
       <w:r>
         <w:rPr>
-          <w:rFonts w:ascii="Arial" w:eastAsia="Times New Roman" w:hAnsi="Arial" w:cs="Arial"/>
-          <w:color w:val="1F1F1F"/>
-          <w:sz w:val="21"/>
-          <w:szCs w:val="21"/>
-        </w:rPr>
-        <w:t>if substring in string Checks whether the substring is part of the string</w:t>
+          <w:rFonts w:ascii="Courier New" w:eastAsia="Times New Roman" w:hAnsi="Courier New" w:cs="Courier New"/>
+          <w:color w:val="1F1F1F"/>
+          <w:sz w:val="21"/>
+          <w:szCs w:val="21"/>
+        </w:rPr>
+        <w:t>if substring in string</w:t>
+      </w:r>
+      <w:r>
+        <w:rPr>
+          <w:rFonts w:ascii="Arial" w:eastAsia="Times New Roman" w:hAnsi="Arial" w:cs="Arial"/>
+          <w:color w:val="1F1F1F"/>
+          <w:sz w:val="21"/>
+          <w:szCs w:val="21"/>
+        </w:rPr>
+        <w:t xml:space="preserve"> Checks whether the substring is part of the string</w:t>
       </w:r>
     </w:p>
     <w:p>
@@ -252,7 +279,7 @@
       </w:pPr>
       <w:r>
         <w:rPr>
-          <w:rFonts w:ascii="Arial" w:eastAsia="Times New Roman" w:hAnsi="Arial" w:cs="Arial"/>
+          <w:rFonts w:ascii="Courier New" w:eastAsia="Times New Roman" w:hAnsi="Courier New" w:cs="Courier New"/>
           <w:color w:val="1F1F1F"/>
           <w:sz w:val="21"/>
           <w:szCs w:val="21"/>
@@ -262,7 +289,7 @@
       <w:proofErr w:type="spellStart"/>
       <w:r>
         <w:rPr>
-          <w:rFonts w:ascii="Arial" w:eastAsia="Times New Roman" w:hAnsi="Arial" w:cs="Arial"/>
+          <w:rFonts w:ascii="Courier New" w:eastAsia="Times New Roman" w:hAnsi="Courier New" w:cs="Courier New"/>
           <w:color w:val="1F1F1F"/>
           <w:sz w:val="21"/>
           <w:szCs w:val="21"/>
@@ -272,12 +299,21 @@
       <w:proofErr w:type="spellEnd"/>
       <w:r>
         <w:rPr>
-          <w:rFonts w:ascii="Arial" w:eastAsia="Times New Roman" w:hAnsi="Arial" w:cs="Arial"/>
-          <w:color w:val="1F1F1F"/>
-          <w:sz w:val="21"/>
-          <w:szCs w:val="21"/>
-        </w:rPr>
-        <w:t xml:space="preserve">] Accesses the character at index </w:t>
+          <w:rFonts w:ascii="Courier New" w:eastAsia="Times New Roman" w:hAnsi="Courier New" w:cs="Courier New"/>
+          <w:color w:val="1F1F1F"/>
+          <w:sz w:val="21"/>
+          <w:szCs w:val="21"/>
+        </w:rPr>
+        <w:t xml:space="preserve">] </w:t>
+      </w:r>
+      <w:r>
+        <w:rPr>
+          <w:rFonts w:ascii="Arial" w:eastAsia="Times New Roman" w:hAnsi="Arial" w:cs="Arial"/>
+          <w:color w:val="1F1F1F"/>
+          <w:sz w:val="21"/>
+          <w:szCs w:val="21"/>
+        </w:rPr>
+        <w:t xml:space="preserve">Accesses the character at index </w:t>
       </w:r>
       <w:proofErr w:type="spellStart"/>
       <w:r>
@@ -329,7 +365,7 @@
       </w:pPr>
       <w:r>
         <w:rPr>
-          <w:rFonts w:ascii="Arial" w:eastAsia="Times New Roman" w:hAnsi="Arial" w:cs="Arial"/>
+          <w:rFonts w:ascii="Courier New" w:eastAsia="Times New Roman" w:hAnsi="Courier New" w:cs="Courier New"/>
           <w:color w:val="1F1F1F"/>
           <w:sz w:val="21"/>
           <w:szCs w:val="21"/>
@@ -340,7 +376,7 @@
       <w:proofErr w:type="gramStart"/>
       <w:r>
         <w:rPr>
-          <w:rFonts w:ascii="Arial" w:eastAsia="Times New Roman" w:hAnsi="Arial" w:cs="Arial"/>
+          <w:rFonts w:ascii="Courier New" w:eastAsia="Times New Roman" w:hAnsi="Courier New" w:cs="Courier New"/>
           <w:color w:val="1F1F1F"/>
           <w:sz w:val="21"/>
           <w:szCs w:val="21"/>
@@ -351,12 +387,21 @@
       <w:proofErr w:type="gramEnd"/>
       <w:r>
         <w:rPr>
-          <w:rFonts w:ascii="Arial" w:eastAsia="Times New Roman" w:hAnsi="Arial" w:cs="Arial"/>
-          <w:color w:val="1F1F1F"/>
-          <w:sz w:val="21"/>
-          <w:szCs w:val="21"/>
-        </w:rPr>
-        <w:t xml:space="preserve">] Accesses the substring starting at index </w:t>
+          <w:rFonts w:ascii="Courier New" w:eastAsia="Times New Roman" w:hAnsi="Courier New" w:cs="Courier New"/>
+          <w:color w:val="1F1F1F"/>
+          <w:sz w:val="21"/>
+          <w:szCs w:val="21"/>
+        </w:rPr>
+        <w:t>]</w:t>
+      </w:r>
+      <w:r>
+        <w:rPr>
+          <w:rFonts w:ascii="Arial" w:eastAsia="Times New Roman" w:hAnsi="Arial" w:cs="Arial"/>
+          <w:color w:val="1F1F1F"/>
+          <w:sz w:val="21"/>
+          <w:szCs w:val="21"/>
+        </w:rPr>
+        <w:t xml:space="preserve"> Accesses the substring starting at index </w:t>
       </w:r>
       <w:proofErr w:type="spellStart"/>
       <w:r>
@@ -501,7 +546,7 @@
       <w:proofErr w:type="gramStart"/>
       <w:r>
         <w:rPr>
-          <w:rFonts w:ascii="Arial" w:eastAsia="Times New Roman" w:hAnsi="Arial" w:cs="Arial"/>
+          <w:rFonts w:ascii="Courier New" w:eastAsia="Times New Roman" w:hAnsi="Courier New" w:cs="Courier New"/>
           <w:color w:val="1F1F1F"/>
           <w:sz w:val="21"/>
           <w:szCs w:val="21"/>
@@ -512,7 +557,7 @@
       <w:proofErr w:type="gramEnd"/>
       <w:r>
         <w:rPr>
-          <w:rFonts w:ascii="Arial" w:eastAsia="Times New Roman" w:hAnsi="Arial" w:cs="Arial"/>
+          <w:rFonts w:ascii="Courier New" w:eastAsia="Times New Roman" w:hAnsi="Courier New" w:cs="Courier New"/>
           <w:color w:val="1F1F1F"/>
           <w:sz w:val="21"/>
           <w:szCs w:val="21"/>
@@ -522,7 +567,7 @@
       <w:proofErr w:type="spellStart"/>
       <w:r>
         <w:rPr>
-          <w:rFonts w:ascii="Arial" w:eastAsia="Times New Roman" w:hAnsi="Arial" w:cs="Arial"/>
+          <w:rFonts w:ascii="Courier New" w:eastAsia="Times New Roman" w:hAnsi="Courier New" w:cs="Courier New"/>
           <w:color w:val="1F1F1F"/>
           <w:sz w:val="21"/>
           <w:szCs w:val="21"/>
@@ -532,12 +577,21 @@
       <w:proofErr w:type="spellEnd"/>
       <w:r>
         <w:rPr>
-          <w:rFonts w:ascii="Arial" w:eastAsia="Times New Roman" w:hAnsi="Arial" w:cs="Arial"/>
-          <w:color w:val="1F1F1F"/>
-          <w:sz w:val="21"/>
-          <w:szCs w:val="21"/>
-        </w:rPr>
-        <w:t>() Returns a copy of the string with all lower / upper case characters</w:t>
+          <w:rFonts w:ascii="Courier New" w:eastAsia="Times New Roman" w:hAnsi="Courier New" w:cs="Courier New"/>
+          <w:color w:val="1F1F1F"/>
+          <w:sz w:val="21"/>
+          <w:szCs w:val="21"/>
+        </w:rPr>
+        <w:t>()</w:t>
+      </w:r>
+      <w:r>
+        <w:rPr>
+          <w:rFonts w:ascii="Arial" w:eastAsia="Times New Roman" w:hAnsi="Arial" w:cs="Arial"/>
+          <w:color w:val="1F1F1F"/>
+          <w:sz w:val="21"/>
+          <w:szCs w:val="21"/>
+        </w:rPr>
+        <w:t xml:space="preserve"> Returns a copy of the string with all lower / upper case characters</w:t>
       </w:r>
     </w:p>
     <w:p>
@@ -560,7 +614,7 @@
       <w:proofErr w:type="gramStart"/>
       <w:r>
         <w:rPr>
-          <w:rFonts w:ascii="Arial" w:eastAsia="Times New Roman" w:hAnsi="Arial" w:cs="Arial"/>
+          <w:rFonts w:ascii="Courier New" w:eastAsia="Times New Roman" w:hAnsi="Courier New" w:cs="Courier New"/>
           <w:color w:val="1F1F1F"/>
           <w:sz w:val="21"/>
           <w:szCs w:val="21"/>
@@ -571,7 +625,7 @@
       <w:proofErr w:type="gramEnd"/>
       <w:r>
         <w:rPr>
-          <w:rFonts w:ascii="Arial" w:eastAsia="Times New Roman" w:hAnsi="Arial" w:cs="Arial"/>
+          <w:rFonts w:ascii="Courier New" w:eastAsia="Times New Roman" w:hAnsi="Courier New" w:cs="Courier New"/>
           <w:color w:val="1F1F1F"/>
           <w:sz w:val="21"/>
           <w:szCs w:val="21"/>
@@ -581,7 +635,7 @@
       <w:proofErr w:type="spellStart"/>
       <w:r>
         <w:rPr>
-          <w:rFonts w:ascii="Arial" w:eastAsia="Times New Roman" w:hAnsi="Arial" w:cs="Arial"/>
+          <w:rFonts w:ascii="Courier New" w:eastAsia="Times New Roman" w:hAnsi="Courier New" w:cs="Courier New"/>
           <w:color w:val="1F1F1F"/>
           <w:sz w:val="21"/>
           <w:szCs w:val="21"/>
@@ -591,7 +645,7 @@
       <w:proofErr w:type="spellEnd"/>
       <w:r>
         <w:rPr>
-          <w:rFonts w:ascii="Arial" w:eastAsia="Times New Roman" w:hAnsi="Arial" w:cs="Arial"/>
+          <w:rFonts w:ascii="Courier New" w:eastAsia="Times New Roman" w:hAnsi="Courier New" w:cs="Courier New"/>
           <w:color w:val="1F1F1F"/>
           <w:sz w:val="21"/>
           <w:szCs w:val="21"/>
@@ -601,7 +655,7 @@
       <w:proofErr w:type="spellStart"/>
       <w:r>
         <w:rPr>
-          <w:rFonts w:ascii="Arial" w:eastAsia="Times New Roman" w:hAnsi="Arial" w:cs="Arial"/>
+          <w:rFonts w:ascii="Courier New" w:eastAsia="Times New Roman" w:hAnsi="Courier New" w:cs="Courier New"/>
           <w:color w:val="1F1F1F"/>
           <w:sz w:val="21"/>
           <w:szCs w:val="21"/>
@@ -611,12 +665,21 @@
       <w:proofErr w:type="spellEnd"/>
       <w:r>
         <w:rPr>
-          <w:rFonts w:ascii="Arial" w:eastAsia="Times New Roman" w:hAnsi="Arial" w:cs="Arial"/>
-          <w:color w:val="1F1F1F"/>
-          <w:sz w:val="21"/>
-          <w:szCs w:val="21"/>
-        </w:rPr>
-        <w:t>() Returns a copy of the string without left / right / left or right whitespace</w:t>
+          <w:rFonts w:ascii="Courier New" w:eastAsia="Times New Roman" w:hAnsi="Courier New" w:cs="Courier New"/>
+          <w:color w:val="1F1F1F"/>
+          <w:sz w:val="21"/>
+          <w:szCs w:val="21"/>
+        </w:rPr>
+        <w:t>()</w:t>
+      </w:r>
+      <w:r>
+        <w:rPr>
+          <w:rFonts w:ascii="Arial" w:eastAsia="Times New Roman" w:hAnsi="Arial" w:cs="Arial"/>
+          <w:color w:val="1F1F1F"/>
+          <w:sz w:val="21"/>
+          <w:szCs w:val="21"/>
+        </w:rPr>
+        <w:t xml:space="preserve"> Returns a copy of the string without left / right / left or right whitespace</w:t>
       </w:r>
     </w:p>
     <w:p>
@@ -639,7 +702,7 @@
       <w:proofErr w:type="gramStart"/>
       <w:r>
         <w:rPr>
-          <w:rFonts w:ascii="Arial" w:eastAsia="Times New Roman" w:hAnsi="Arial" w:cs="Arial"/>
+          <w:rFonts w:ascii="Courier New" w:eastAsia="Times New Roman" w:hAnsi="Courier New" w:cs="Courier New"/>
           <w:color w:val="1F1F1F"/>
           <w:sz w:val="21"/>
           <w:szCs w:val="21"/>
@@ -650,12 +713,21 @@
       <w:proofErr w:type="gramEnd"/>
       <w:r>
         <w:rPr>
-          <w:rFonts w:ascii="Arial" w:eastAsia="Times New Roman" w:hAnsi="Arial" w:cs="Arial"/>
-          <w:color w:val="1F1F1F"/>
-          <w:sz w:val="21"/>
-          <w:szCs w:val="21"/>
-        </w:rPr>
-        <w:t>(substring) Returns the number of times substring is present in the string</w:t>
+          <w:rFonts w:ascii="Courier New" w:eastAsia="Times New Roman" w:hAnsi="Courier New" w:cs="Courier New"/>
+          <w:color w:val="1F1F1F"/>
+          <w:sz w:val="21"/>
+          <w:szCs w:val="21"/>
+        </w:rPr>
+        <w:t>(substring)</w:t>
+      </w:r>
+      <w:r>
+        <w:rPr>
+          <w:rFonts w:ascii="Arial" w:eastAsia="Times New Roman" w:hAnsi="Arial" w:cs="Arial"/>
+          <w:color w:val="1F1F1F"/>
+          <w:sz w:val="21"/>
+          <w:szCs w:val="21"/>
+        </w:rPr>
+        <w:t xml:space="preserve"> Returns the number of times substring is present in the string</w:t>
       </w:r>
     </w:p>
     <w:p>
@@ -678,7 +750,7 @@
       <w:proofErr w:type="gramStart"/>
       <w:r>
         <w:rPr>
-          <w:rFonts w:ascii="Arial" w:eastAsia="Times New Roman" w:hAnsi="Arial" w:cs="Arial"/>
+          <w:rFonts w:ascii="Courier New" w:eastAsia="Times New Roman" w:hAnsi="Courier New" w:cs="Courier New"/>
           <w:color w:val="1F1F1F"/>
           <w:sz w:val="21"/>
           <w:szCs w:val="21"/>
@@ -689,12 +761,21 @@
       <w:proofErr w:type="gramEnd"/>
       <w:r>
         <w:rPr>
-          <w:rFonts w:ascii="Arial" w:eastAsia="Times New Roman" w:hAnsi="Arial" w:cs="Arial"/>
-          <w:color w:val="1F1F1F"/>
-          <w:sz w:val="21"/>
-          <w:szCs w:val="21"/>
-        </w:rPr>
-        <w:t>() Returns True if there are only numeric characters in the string. If not, returns False.</w:t>
+          <w:rFonts w:ascii="Courier New" w:eastAsia="Times New Roman" w:hAnsi="Courier New" w:cs="Courier New"/>
+          <w:color w:val="1F1F1F"/>
+          <w:sz w:val="21"/>
+          <w:szCs w:val="21"/>
+        </w:rPr>
+        <w:t>()</w:t>
+      </w:r>
+      <w:r>
+        <w:rPr>
+          <w:rFonts w:ascii="Arial" w:eastAsia="Times New Roman" w:hAnsi="Arial" w:cs="Arial"/>
+          <w:color w:val="1F1F1F"/>
+          <w:sz w:val="21"/>
+          <w:szCs w:val="21"/>
+        </w:rPr>
+        <w:t xml:space="preserve"> Returns True if there are only numeric characters in the string. If not, returns False.</w:t>
       </w:r>
     </w:p>
     <w:p>
@@ -717,7 +798,7 @@
       <w:proofErr w:type="gramStart"/>
       <w:r>
         <w:rPr>
-          <w:rFonts w:ascii="Arial" w:eastAsia="Times New Roman" w:hAnsi="Arial" w:cs="Arial"/>
+          <w:rFonts w:ascii="Courier New" w:eastAsia="Times New Roman" w:hAnsi="Courier New" w:cs="Courier New"/>
           <w:color w:val="1F1F1F"/>
           <w:sz w:val="21"/>
           <w:szCs w:val="21"/>
@@ -728,12 +809,21 @@
       <w:proofErr w:type="gramEnd"/>
       <w:r>
         <w:rPr>
-          <w:rFonts w:ascii="Arial" w:eastAsia="Times New Roman" w:hAnsi="Arial" w:cs="Arial"/>
-          <w:color w:val="1F1F1F"/>
-          <w:sz w:val="21"/>
-          <w:szCs w:val="21"/>
-        </w:rPr>
-        <w:t>() Returns True if there are only alphabetic characters in the string. If not, returns False.</w:t>
+          <w:rFonts w:ascii="Courier New" w:eastAsia="Times New Roman" w:hAnsi="Courier New" w:cs="Courier New"/>
+          <w:color w:val="1F1F1F"/>
+          <w:sz w:val="21"/>
+          <w:szCs w:val="21"/>
+        </w:rPr>
+        <w:t>()</w:t>
+      </w:r>
+      <w:r>
+        <w:rPr>
+          <w:rFonts w:ascii="Arial" w:eastAsia="Times New Roman" w:hAnsi="Arial" w:cs="Arial"/>
+          <w:color w:val="1F1F1F"/>
+          <w:sz w:val="21"/>
+          <w:szCs w:val="21"/>
+        </w:rPr>
+        <w:t xml:space="preserve"> Returns True if there are only alphabetic characters in the string. If not, returns False.</w:t>
       </w:r>
     </w:p>
     <w:p>
@@ -756,7 +846,7 @@
       <w:proofErr w:type="gramStart"/>
       <w:r>
         <w:rPr>
-          <w:rFonts w:ascii="Arial" w:eastAsia="Times New Roman" w:hAnsi="Arial" w:cs="Arial"/>
+          <w:rFonts w:ascii="Courier New" w:eastAsia="Times New Roman" w:hAnsi="Courier New" w:cs="Courier New"/>
           <w:color w:val="1F1F1F"/>
           <w:sz w:val="21"/>
           <w:szCs w:val="21"/>
@@ -767,7 +857,7 @@
       <w:proofErr w:type="gramEnd"/>
       <w:r>
         <w:rPr>
-          <w:rFonts w:ascii="Arial" w:eastAsia="Times New Roman" w:hAnsi="Arial" w:cs="Arial"/>
+          <w:rFonts w:ascii="Courier New" w:eastAsia="Times New Roman" w:hAnsi="Courier New" w:cs="Courier New"/>
           <w:color w:val="1F1F1F"/>
           <w:sz w:val="21"/>
           <w:szCs w:val="21"/>
@@ -777,7 +867,7 @@
       <w:proofErr w:type="spellStart"/>
       <w:r>
         <w:rPr>
-          <w:rFonts w:ascii="Arial" w:eastAsia="Times New Roman" w:hAnsi="Arial" w:cs="Arial"/>
+          <w:rFonts w:ascii="Courier New" w:eastAsia="Times New Roman" w:hAnsi="Courier New" w:cs="Courier New"/>
           <w:color w:val="1F1F1F"/>
           <w:sz w:val="21"/>
           <w:szCs w:val="21"/>
@@ -787,12 +877,21 @@
       <w:proofErr w:type="spellEnd"/>
       <w:r>
         <w:rPr>
-          <w:rFonts w:ascii="Arial" w:eastAsia="Times New Roman" w:hAnsi="Arial" w:cs="Arial"/>
-          <w:color w:val="1F1F1F"/>
-          <w:sz w:val="21"/>
-          <w:szCs w:val="21"/>
-        </w:rPr>
-        <w:t>(delimiter) Returns a list of substrings that were separated by whitespace / delimiter</w:t>
+          <w:rFonts w:ascii="Courier New" w:eastAsia="Times New Roman" w:hAnsi="Courier New" w:cs="Courier New"/>
+          <w:color w:val="1F1F1F"/>
+          <w:sz w:val="21"/>
+          <w:szCs w:val="21"/>
+        </w:rPr>
+        <w:t>(delimiter)</w:t>
+      </w:r>
+      <w:r>
+        <w:rPr>
+          <w:rFonts w:ascii="Arial" w:eastAsia="Times New Roman" w:hAnsi="Arial" w:cs="Arial"/>
+          <w:color w:val="1F1F1F"/>
+          <w:sz w:val="21"/>
+          <w:szCs w:val="21"/>
+        </w:rPr>
+        <w:t xml:space="preserve"> Returns a list of substrings that were separated by whitespace / delimiter</w:t>
       </w:r>
     </w:p>
     <w:p>
@@ -815,7 +914,7 @@
       <w:proofErr w:type="gramStart"/>
       <w:r>
         <w:rPr>
-          <w:rFonts w:ascii="Arial" w:eastAsia="Times New Roman" w:hAnsi="Arial" w:cs="Arial"/>
+          <w:rFonts w:ascii="Courier New" w:eastAsia="Times New Roman" w:hAnsi="Courier New" w:cs="Courier New"/>
           <w:color w:val="1F1F1F"/>
           <w:sz w:val="21"/>
           <w:szCs w:val="21"/>
@@ -826,12 +925,21 @@
       <w:proofErr w:type="gramEnd"/>
       <w:r>
         <w:rPr>
-          <w:rFonts w:ascii="Arial" w:eastAsia="Times New Roman" w:hAnsi="Arial" w:cs="Arial"/>
-          <w:color w:val="1F1F1F"/>
-          <w:sz w:val="21"/>
-          <w:szCs w:val="21"/>
-        </w:rPr>
-        <w:t>(old, new) Returns a new string where all occurrences of old have been replaced by new.</w:t>
+          <w:rFonts w:ascii="Courier New" w:eastAsia="Times New Roman" w:hAnsi="Courier New" w:cs="Courier New"/>
+          <w:color w:val="1F1F1F"/>
+          <w:sz w:val="21"/>
+          <w:szCs w:val="21"/>
+        </w:rPr>
+        <w:t>(old, new) Returns</w:t>
+      </w:r>
+      <w:r>
+        <w:rPr>
+          <w:rFonts w:ascii="Arial" w:eastAsia="Times New Roman" w:hAnsi="Arial" w:cs="Arial"/>
+          <w:color w:val="1F1F1F"/>
+          <w:sz w:val="21"/>
+          <w:szCs w:val="21"/>
+        </w:rPr>
+        <w:t xml:space="preserve"> a new string where all occurrences of old have been replaced by new.</w:t>
       </w:r>
     </w:p>
     <w:p>
@@ -854,7 +962,7 @@
       <w:proofErr w:type="gramStart"/>
       <w:r>
         <w:rPr>
-          <w:rFonts w:ascii="Arial" w:eastAsia="Times New Roman" w:hAnsi="Arial" w:cs="Arial"/>
+          <w:rFonts w:ascii="Courier New" w:eastAsia="Times New Roman" w:hAnsi="Courier New" w:cs="Courier New"/>
           <w:color w:val="1F1F1F"/>
           <w:sz w:val="21"/>
           <w:szCs w:val="21"/>
@@ -865,12 +973,21 @@
       <w:proofErr w:type="gramEnd"/>
       <w:r>
         <w:rPr>
-          <w:rFonts w:ascii="Arial" w:eastAsia="Times New Roman" w:hAnsi="Arial" w:cs="Arial"/>
-          <w:color w:val="1F1F1F"/>
-          <w:sz w:val="21"/>
-          <w:szCs w:val="21"/>
-        </w:rPr>
-        <w:t xml:space="preserve">(list of strings) Returns a new string with all the strings joined by the delimiter </w:t>
+          <w:rFonts w:ascii="Courier New" w:eastAsia="Times New Roman" w:hAnsi="Courier New" w:cs="Courier New"/>
+          <w:color w:val="1F1F1F"/>
+          <w:sz w:val="21"/>
+          <w:szCs w:val="21"/>
+        </w:rPr>
+        <w:t>(list of strings)</w:t>
+      </w:r>
+      <w:r>
+        <w:rPr>
+          <w:rFonts w:ascii="Arial" w:eastAsia="Times New Roman" w:hAnsi="Arial" w:cs="Arial"/>
+          <w:color w:val="1F1F1F"/>
+          <w:sz w:val="21"/>
+          <w:szCs w:val="21"/>
+        </w:rPr>
+        <w:t xml:space="preserve"> Returns a new string with all the strings joined by the delimiter </w:t>
       </w:r>
     </w:p>
     <w:p>
@@ -915,12 +1032,6 @@
         <w:t xml:space="preserve">. </w:t>
       </w:r>
     </w:p>
-    <w:p>
-      <w:r>
-        <w:br w:type="page"/>
-      </w:r>
-    </w:p>
-    <w:p/>
     <w:sectPr>
       <w:pgSz w:w="12240" w:h="15840"/>
       <w:pgMar w:top="1440" w:right="1440" w:bottom="1440" w:left="1440" w:header="720" w:footer="720" w:gutter="0"/>

</xml_diff>